<commit_message>
Update HelloWorld Cover Letter.docx
</commit_message>
<xml_diff>
--- a/HelloWorld Cover Letter.docx
+++ b/HelloWorld Cover Letter.docx
@@ -14,8 +14,10 @@
           <w:sz w:val="22"/>
           <w:szCs w:val="22"/>
         </w:rPr>
-        <w:t>Running Head:</w:t>
+        <w:t>Running Head: Hell</w:t>
       </w:r>
+      <w:bookmarkStart w:id="0" w:name="_GoBack"/>
+      <w:bookmarkEnd w:id="0"/>
       <w:r>
         <w:rPr>
           <w:rFonts w:ascii="Arial" w:hAnsi="Arial" w:cs="Arial"/>
@@ -23,7 +25,7 @@
           <w:sz w:val="22"/>
           <w:szCs w:val="22"/>
         </w:rPr>
-        <w:t xml:space="preserve"> Hello World!</w:t>
+        <w:t>o World!</w:t>
       </w:r>
       <w:r>
         <w:rPr>
@@ -1003,8 +1005,6 @@
       <w:r>
         <w:t xml:space="preserve">. After getting everything set up, and using the proper JRE System library everything went really smooth. </w:t>
       </w:r>
-      <w:bookmarkStart w:id="0" w:name="_GoBack"/>
-      <w:bookmarkEnd w:id="0"/>
     </w:p>
     <w:sectPr>
       <w:pgSz w:w="12240" w:h="15840"/>
@@ -1139,6 +1139,7 @@
     <w:lsdException w:name="HTML Sample" w:semiHidden="1" w:unhideWhenUsed="1"/>
     <w:lsdException w:name="HTML Typewriter" w:semiHidden="1" w:unhideWhenUsed="1"/>
     <w:lsdException w:name="HTML Variable" w:semiHidden="1" w:unhideWhenUsed="1"/>
+    <w:lsdException w:name="Normal Table" w:semiHidden="1" w:unhideWhenUsed="1"/>
     <w:lsdException w:name="annotation subject" w:semiHidden="1" w:unhideWhenUsed="1"/>
     <w:lsdException w:name="No List" w:semiHidden="1" w:unhideWhenUsed="1"/>
     <w:lsdException w:name="Outline List 1" w:semiHidden="1" w:unhideWhenUsed="1"/>
@@ -1185,8 +1186,10 @@
     <w:lsdException w:name="Table Subtle 2" w:semiHidden="1" w:unhideWhenUsed="1"/>
     <w:lsdException w:name="Table Web 1" w:semiHidden="1" w:unhideWhenUsed="1"/>
     <w:lsdException w:name="Table Web 2" w:semiHidden="1" w:unhideWhenUsed="1"/>
+    <w:lsdException w:name="Table Web 3" w:semiHidden="1" w:unhideWhenUsed="1"/>
     <w:lsdException w:name="Balloon Text" w:semiHidden="1" w:unhideWhenUsed="1"/>
     <w:lsdException w:name="Table Grid" w:uiPriority="39"/>
+    <w:lsdException w:name="Table Theme" w:semiHidden="1" w:unhideWhenUsed="1"/>
     <w:lsdException w:name="Placeholder Text" w:semiHidden="1"/>
     <w:lsdException w:name="No Spacing" w:uiPriority="1" w:qFormat="1"/>
     <w:lsdException w:name="Light Shading" w:uiPriority="60"/>

</xml_diff>